<commit_message>
atualização de ontem, dia 08/07/2022
</commit_message>
<xml_diff>
--- a/Módulo 2/Angular/primeiros-passos.docx
+++ b/Módulo 2/Angular/primeiros-passos.docx
@@ -203,6 +203,7 @@
         <w:t>Ex</w:t>
       </w:r>
       <w:proofErr w:type="spellEnd"/>
+      <w:proofErr w:type="gramStart"/>
       <w:r>
         <w:t>: .</w:t>
       </w:r>
@@ -211,6 +212,7 @@
         <w:t>component</w:t>
       </w:r>
       <w:proofErr w:type="spellEnd"/>
+      <w:proofErr w:type="gramEnd"/>
       <w:r>
         <w:t>, .</w:t>
       </w:r>
@@ -231,6 +233,7 @@
     </w:p>
     <w:p>
       <w:proofErr w:type="spellStart"/>
+      <w:proofErr w:type="gramStart"/>
       <w:r>
         <w:rPr>
           <w:b/>
@@ -239,12 +242,14 @@
         <w:t>jackage.json</w:t>
       </w:r>
       <w:proofErr w:type="spellEnd"/>
+      <w:proofErr w:type="gramEnd"/>
       <w:r>
         <w:t xml:space="preserve"> – conterá todas as dependências da nossa aplicação. à medida que instalamos uma nova dependência, essas dependências automaticamente aparecerão nesse arquivo</w:t>
       </w:r>
     </w:p>
     <w:p>
       <w:proofErr w:type="spellStart"/>
+      <w:proofErr w:type="gramStart"/>
       <w:r>
         <w:rPr>
           <w:b/>
@@ -253,6 +258,7 @@
         <w:t>angular.json</w:t>
       </w:r>
       <w:proofErr w:type="spellEnd"/>
+      <w:proofErr w:type="gramEnd"/>
       <w:r>
         <w:t xml:space="preserve"> – basicamente contém as informações de nossa aplicação. é o arquivo que irá </w:t>
       </w:r>
@@ -299,6 +305,7 @@
         <w:t xml:space="preserve">Elementos no </w:t>
       </w:r>
       <w:proofErr w:type="spellStart"/>
+      <w:proofErr w:type="gramStart"/>
       <w:r>
         <w:rPr>
           <w:b/>
@@ -307,6 +314,7 @@
         <w:t>angular.json</w:t>
       </w:r>
       <w:proofErr w:type="spellEnd"/>
+      <w:proofErr w:type="gramEnd"/>
       <w:r>
         <w:t>:</w:t>
       </w:r>
@@ -464,12 +472,21 @@
     </w:p>
     <w:p>
       <w:proofErr w:type="spellStart"/>
-      <w:r>
-        <w:rPr>
-          <w:b/>
-          <w:bCs/>
-        </w:rPr>
-        <w:t>app.module.ts</w:t>
+      <w:proofErr w:type="gramStart"/>
+      <w:r>
+        <w:rPr>
+          <w:b/>
+          <w:bCs/>
+        </w:rPr>
+        <w:t>app.module</w:t>
+      </w:r>
+      <w:proofErr w:type="gramEnd"/>
+      <w:r>
+        <w:rPr>
+          <w:b/>
+          <w:bCs/>
+        </w:rPr>
+        <w:t>.ts</w:t>
       </w:r>
       <w:proofErr w:type="spellEnd"/>
       <w:r>
@@ -488,12 +505,21 @@
     </w:p>
     <w:p>
       <w:proofErr w:type="spellStart"/>
-      <w:r>
-        <w:rPr>
-          <w:b/>
-          <w:bCs/>
-        </w:rPr>
-        <w:t>app.component.ts</w:t>
+      <w:proofErr w:type="gramStart"/>
+      <w:r>
+        <w:rPr>
+          <w:b/>
+          <w:bCs/>
+        </w:rPr>
+        <w:t>app.component</w:t>
+      </w:r>
+      <w:proofErr w:type="gramEnd"/>
+      <w:r>
+        <w:rPr>
+          <w:b/>
+          <w:bCs/>
+        </w:rPr>
+        <w:t>.ts</w:t>
       </w:r>
       <w:proofErr w:type="spellEnd"/>
       <w:r>
@@ -510,10 +536,12 @@
         <w:t xml:space="preserve"> É lido dentro do </w:t>
       </w:r>
       <w:proofErr w:type="spellStart"/>
+      <w:proofErr w:type="gramStart"/>
       <w:r>
         <w:t>app.module</w:t>
       </w:r>
       <w:proofErr w:type="spellEnd"/>
+      <w:proofErr w:type="gramEnd"/>
       <w:r>
         <w:t xml:space="preserve">. </w:t>
       </w:r>
@@ -573,6 +601,7 @@
         <w:t>: nossa casa como um módulo pai (</w:t>
       </w:r>
       <w:proofErr w:type="spellStart"/>
+      <w:proofErr w:type="gramStart"/>
       <w:r>
         <w:rPr>
           <w:highlight w:val="cyan"/>
@@ -580,6 +609,7 @@
         <w:t>app.module</w:t>
       </w:r>
       <w:proofErr w:type="spellEnd"/>
+      <w:proofErr w:type="gramEnd"/>
       <w:r>
         <w:rPr>
           <w:highlight w:val="cyan"/>
@@ -620,12 +650,21 @@
         </w:rPr>
       </w:pPr>
       <w:proofErr w:type="spellStart"/>
-      <w:r>
-        <w:rPr>
-          <w:b/>
-          <w:bCs/>
-        </w:rPr>
-        <w:t>app.component.ts</w:t>
+      <w:proofErr w:type="gramStart"/>
+      <w:r>
+        <w:rPr>
+          <w:b/>
+          <w:bCs/>
+        </w:rPr>
+        <w:t>app.component</w:t>
+      </w:r>
+      <w:proofErr w:type="gramEnd"/>
+      <w:r>
+        <w:rPr>
+          <w:b/>
+          <w:bCs/>
+        </w:rPr>
+        <w:t>.ts</w:t>
       </w:r>
       <w:proofErr w:type="spellEnd"/>
     </w:p>
@@ -716,13 +755,18 @@
         <w:t>interpolação</w:t>
       </w:r>
       <w:r>
-        <w:t xml:space="preserve"> – {{ </w:t>
+        <w:t xml:space="preserve"> – </w:t>
+      </w:r>
+      <w:proofErr w:type="gramStart"/>
+      <w:r>
+        <w:t xml:space="preserve">{{ </w:t>
       </w:r>
       <w:proofErr w:type="spellStart"/>
       <w:r>
         <w:t>insiraalgo</w:t>
       </w:r>
       <w:proofErr w:type="spellEnd"/>
+      <w:proofErr w:type="gramEnd"/>
       <w:r>
         <w:t xml:space="preserve"> }}</w:t>
       </w:r>
@@ -943,6 +987,7 @@
           <w:lang w:eastAsia="pt-BR"/>
         </w:rPr>
       </w:pPr>
+      <w:proofErr w:type="gramStart"/>
       <w:r>
         <w:rPr>
           <w:rFonts w:ascii="Consolas" w:eastAsia="Times New Roman" w:hAnsi="Consolas" w:cs="Times New Roman"/>
@@ -951,9 +996,9 @@
           <w:szCs w:val="21"/>
           <w:lang w:eastAsia="pt-BR"/>
         </w:rPr>
-        <w:t xml:space="preserve">&lt;!-- quando usamos o </w:t>
-      </w:r>
-      <w:proofErr w:type="spellStart"/>
+        <w:t>&lt;!--</w:t>
+      </w:r>
+      <w:proofErr w:type="gramEnd"/>
       <w:r>
         <w:rPr>
           <w:rFonts w:ascii="Consolas" w:eastAsia="Times New Roman" w:hAnsi="Consolas" w:cs="Times New Roman"/>
@@ -962,6 +1007,17 @@
           <w:szCs w:val="21"/>
           <w:lang w:eastAsia="pt-BR"/>
         </w:rPr>
+        <w:t xml:space="preserve"> quando usamos o </w:t>
+      </w:r>
+      <w:proofErr w:type="spellStart"/>
+      <w:r>
+        <w:rPr>
+          <w:rFonts w:ascii="Consolas" w:eastAsia="Times New Roman" w:hAnsi="Consolas" w:cs="Times New Roman"/>
+          <w:color w:val="6272A4"/>
+          <w:sz w:val="21"/>
+          <w:szCs w:val="21"/>
+          <w:lang w:eastAsia="pt-BR"/>
+        </w:rPr>
         <w:t>ngModel</w:t>
       </w:r>
       <w:proofErr w:type="spellEnd"/>
@@ -1000,10 +1056,62 @@
     </w:p>
     <w:p>
       <w:r>
-        <w:t>No [ ] ele só vai exibir e não atualizar.</w:t>
-      </w:r>
-    </w:p>
-    <w:p/>
+        <w:t xml:space="preserve">No </w:t>
+      </w:r>
+      <w:proofErr w:type="gramStart"/>
+      <w:r>
+        <w:t>[ ]</w:t>
+      </w:r>
+      <w:proofErr w:type="gramEnd"/>
+      <w:r>
+        <w:t xml:space="preserve"> ele só vai exibir e não atualizar.</w:t>
+      </w:r>
+    </w:p>
+    <w:p>
+      <w:pPr>
+        <w:rPr>
+          <w:b/>
+          <w:bCs/>
+        </w:rPr>
+      </w:pPr>
+      <w:r>
+        <w:rPr>
+          <w:b/>
+          <w:bCs/>
+        </w:rPr>
+        <w:lastRenderedPageBreak/>
+        <w:t xml:space="preserve">Angular tem duas rotas padrão: </w:t>
+      </w:r>
+    </w:p>
+    <w:p>
+      <w:pPr>
+        <w:pStyle w:val="PargrafodaLista"/>
+        <w:numPr>
+          <w:ilvl w:val="0"/>
+          <w:numId w:val="3"/>
+        </w:numPr>
+      </w:pPr>
+      <w:proofErr w:type="gramStart"/>
+      <w:r>
+        <w:t>‘ ‘</w:t>
+      </w:r>
+      <w:proofErr w:type="gramEnd"/>
+      <w:r>
+        <w:t xml:space="preserve"> (sem nada. vai para a pasta root)</w:t>
+      </w:r>
+    </w:p>
+    <w:p>
+      <w:pPr>
+        <w:pStyle w:val="PargrafodaLista"/>
+        <w:numPr>
+          <w:ilvl w:val="0"/>
+          <w:numId w:val="3"/>
+        </w:numPr>
+      </w:pPr>
+      <w:r>
+        <w:t>‘**’ (quando não encontrar a rota)</w:t>
+      </w:r>
+    </w:p>
     <w:sectPr>
       <w:pgSz w:w="11906" w:h="16838"/>
       <w:pgMar w:top="1417" w:right="1701" w:bottom="1417" w:left="1701" w:header="708" w:footer="708" w:gutter="0"/>
@@ -1242,11 +1350,127 @@
       </w:rPr>
     </w:lvl>
   </w:abstractNum>
+  <w:abstractNum w:abstractNumId="2" w15:restartNumberingAfterBreak="0">
+    <w:nsid w:val="5980484F"/>
+    <w:multiLevelType w:val="hybridMultilevel"/>
+    <w:tmpl w:val="9670BFB2"/>
+    <w:lvl w:ilvl="0" w:tplc="04160001">
+      <w:start w:val="1"/>
+      <w:numFmt w:val="bullet"/>
+      <w:lvlText w:val=""/>
+      <w:lvlJc w:val="left"/>
+      <w:pPr>
+        <w:ind w:left="1077" w:hanging="360"/>
+      </w:pPr>
+      <w:rPr>
+        <w:rFonts w:ascii="Symbol" w:hAnsi="Symbol" w:hint="default"/>
+      </w:rPr>
+    </w:lvl>
+    <w:lvl w:ilvl="1" w:tplc="04160003" w:tentative="1">
+      <w:start w:val="1"/>
+      <w:numFmt w:val="bullet"/>
+      <w:lvlText w:val="o"/>
+      <w:lvlJc w:val="left"/>
+      <w:pPr>
+        <w:ind w:left="1797" w:hanging="360"/>
+      </w:pPr>
+      <w:rPr>
+        <w:rFonts w:ascii="Courier New" w:hAnsi="Courier New" w:cs="Courier New" w:hint="default"/>
+      </w:rPr>
+    </w:lvl>
+    <w:lvl w:ilvl="2" w:tplc="04160005" w:tentative="1">
+      <w:start w:val="1"/>
+      <w:numFmt w:val="bullet"/>
+      <w:lvlText w:val=""/>
+      <w:lvlJc w:val="left"/>
+      <w:pPr>
+        <w:ind w:left="2517" w:hanging="360"/>
+      </w:pPr>
+      <w:rPr>
+        <w:rFonts w:ascii="Wingdings" w:hAnsi="Wingdings" w:hint="default"/>
+      </w:rPr>
+    </w:lvl>
+    <w:lvl w:ilvl="3" w:tplc="04160001" w:tentative="1">
+      <w:start w:val="1"/>
+      <w:numFmt w:val="bullet"/>
+      <w:lvlText w:val=""/>
+      <w:lvlJc w:val="left"/>
+      <w:pPr>
+        <w:ind w:left="3237" w:hanging="360"/>
+      </w:pPr>
+      <w:rPr>
+        <w:rFonts w:ascii="Symbol" w:hAnsi="Symbol" w:hint="default"/>
+      </w:rPr>
+    </w:lvl>
+    <w:lvl w:ilvl="4" w:tplc="04160003" w:tentative="1">
+      <w:start w:val="1"/>
+      <w:numFmt w:val="bullet"/>
+      <w:lvlText w:val="o"/>
+      <w:lvlJc w:val="left"/>
+      <w:pPr>
+        <w:ind w:left="3957" w:hanging="360"/>
+      </w:pPr>
+      <w:rPr>
+        <w:rFonts w:ascii="Courier New" w:hAnsi="Courier New" w:cs="Courier New" w:hint="default"/>
+      </w:rPr>
+    </w:lvl>
+    <w:lvl w:ilvl="5" w:tplc="04160005" w:tentative="1">
+      <w:start w:val="1"/>
+      <w:numFmt w:val="bullet"/>
+      <w:lvlText w:val=""/>
+      <w:lvlJc w:val="left"/>
+      <w:pPr>
+        <w:ind w:left="4677" w:hanging="360"/>
+      </w:pPr>
+      <w:rPr>
+        <w:rFonts w:ascii="Wingdings" w:hAnsi="Wingdings" w:hint="default"/>
+      </w:rPr>
+    </w:lvl>
+    <w:lvl w:ilvl="6" w:tplc="04160001" w:tentative="1">
+      <w:start w:val="1"/>
+      <w:numFmt w:val="bullet"/>
+      <w:lvlText w:val=""/>
+      <w:lvlJc w:val="left"/>
+      <w:pPr>
+        <w:ind w:left="5397" w:hanging="360"/>
+      </w:pPr>
+      <w:rPr>
+        <w:rFonts w:ascii="Symbol" w:hAnsi="Symbol" w:hint="default"/>
+      </w:rPr>
+    </w:lvl>
+    <w:lvl w:ilvl="7" w:tplc="04160003" w:tentative="1">
+      <w:start w:val="1"/>
+      <w:numFmt w:val="bullet"/>
+      <w:lvlText w:val="o"/>
+      <w:lvlJc w:val="left"/>
+      <w:pPr>
+        <w:ind w:left="6117" w:hanging="360"/>
+      </w:pPr>
+      <w:rPr>
+        <w:rFonts w:ascii="Courier New" w:hAnsi="Courier New" w:cs="Courier New" w:hint="default"/>
+      </w:rPr>
+    </w:lvl>
+    <w:lvl w:ilvl="8" w:tplc="04160005" w:tentative="1">
+      <w:start w:val="1"/>
+      <w:numFmt w:val="bullet"/>
+      <w:lvlText w:val=""/>
+      <w:lvlJc w:val="left"/>
+      <w:pPr>
+        <w:ind w:left="6837" w:hanging="360"/>
+      </w:pPr>
+      <w:rPr>
+        <w:rFonts w:ascii="Wingdings" w:hAnsi="Wingdings" w:hint="default"/>
+      </w:rPr>
+    </w:lvl>
+  </w:abstractNum>
   <w:num w:numId="1" w16cid:durableId="1093822094">
     <w:abstractNumId w:val="0"/>
   </w:num>
   <w:num w:numId="2" w16cid:durableId="2024895680">
     <w:abstractNumId w:val="1"/>
+  </w:num>
+  <w:num w:numId="3" w16cid:durableId="373625725">
+    <w:abstractNumId w:val="2"/>
   </w:num>
 </w:numbering>
 </file>

</xml_diff>